<commit_message>
updated draft and created a new notebook splitting migration and other stats
</commit_message>
<xml_diff>
--- a/docs/2.1_candidate_gene.docx
+++ b/docs/2.1_candidate_gene.docx
@@ -180,25 +180,7 @@
           <w:sz w:val="24"/>
           <w:szCs w:val="24"/>
         </w:rPr>
-        <w:t xml:space="preserve">) that range from highly sedentary to partially migratory, to determine if genetic variation is associated with dispersal propensity. We detected associations in three of the six genes: </w:t>
-      </w:r>
-      <w:r>
-        <w:rPr>
-          <w:rFonts w:eastAsia="Liberation Serif" w:cs="Liberation Serif" w:ascii="Liberation Serif" w:hAnsi="Liberation Serif"/>
-          <w:color w:val="000000"/>
-          <w:sz w:val="24"/>
-          <w:szCs w:val="24"/>
-        </w:rPr>
-        <w:t>i</w:t>
-      </w:r>
-      <w:r>
-        <w:rPr>
-          <w:rFonts w:eastAsia="Liberation Serif" w:cs="Liberation Serif" w:ascii="Liberation Serif" w:hAnsi="Liberation Serif"/>
-          <w:color w:val="000000"/>
-          <w:sz w:val="24"/>
-          <w:szCs w:val="24"/>
-        </w:rPr>
-        <w:t xml:space="preserve">) In a partial migrant population, migrant individuals had longer microsatellite alleles at the </w:t>
+        <w:t xml:space="preserve">) that range from highly sedentary to partially migratory, to determine if genetic variation is associated with dispersal propensity. We detected associations in three of the six genes: i) In a partial migrant population, migrant individuals had longer microsatellite alleles at the </w:t>
       </w:r>
       <w:r>
         <w:rPr>
@@ -218,16 +200,7 @@
           <w:sz w:val="24"/>
           <w:szCs w:val="24"/>
         </w:rPr>
-        <w:t xml:space="preserve"> gene compared to resident individuals from the same population; </w:t>
-      </w:r>
-      <w:r>
-        <w:rPr>
-          <w:rFonts w:eastAsia="Liberation Serif" w:cs="Liberation Serif" w:ascii="Liberation Serif" w:hAnsi="Liberation Serif"/>
-          <w:color w:val="000000"/>
-          <w:sz w:val="24"/>
-          <w:szCs w:val="24"/>
-        </w:rPr>
-        <w:t xml:space="preserve">ii) </w:t>
+        <w:t xml:space="preserve"> gene compared to resident individuals from the same population; ii) </w:t>
       </w:r>
       <w:r>
         <w:rPr>
@@ -267,25 +240,7 @@
           <w:sz w:val="24"/>
           <w:szCs w:val="24"/>
         </w:rPr>
-        <w:t xml:space="preserve"> length with time since colonisation and decreasing dispersal propensity; </w:t>
-      </w:r>
-      <w:r>
-        <w:rPr>
-          <w:rFonts w:eastAsia="Liberation Serif" w:cs="Liberation Serif" w:ascii="Liberation Serif" w:hAnsi="Liberation Serif"/>
-          <w:color w:val="000000"/>
-          <w:sz w:val="24"/>
-          <w:szCs w:val="24"/>
-        </w:rPr>
-        <w:t>iii)</w:t>
-      </w:r>
-      <w:r>
-        <w:rPr>
-          <w:rFonts w:eastAsia="Liberation Serif" w:cs="Liberation Serif" w:ascii="Liberation Serif" w:hAnsi="Liberation Serif"/>
-          <w:color w:val="000000"/>
-          <w:sz w:val="24"/>
-          <w:szCs w:val="24"/>
-        </w:rPr>
-        <w:t xml:space="preserve"> </w:t>
+        <w:t xml:space="preserve"> length with time since colonisation and decreasing dispersal propensity; iii) </w:t>
       </w:r>
       <w:r>
         <w:rPr>
@@ -818,25 +773,7 @@
           <w:sz w:val="24"/>
           <w:szCs w:val="24"/>
         </w:rPr>
-        <w:t xml:space="preserve">To date, six candidate genes are </w:t>
-      </w:r>
-      <w:r>
-        <w:rPr>
-          <w:rFonts w:eastAsia="Liberation Serif" w:cs="Liberation Serif" w:ascii="Liberation Serif" w:hAnsi="Liberation Serif"/>
-          <w:color w:val="000000"/>
-          <w:sz w:val="24"/>
-          <w:szCs w:val="24"/>
-        </w:rPr>
-        <w:t xml:space="preserve">mainly </w:t>
-      </w:r>
-      <w:r>
-        <w:rPr>
-          <w:rFonts w:eastAsia="Liberation Serif" w:cs="Liberation Serif" w:ascii="Liberation Serif" w:hAnsi="Liberation Serif"/>
-          <w:color w:val="000000"/>
-          <w:sz w:val="24"/>
-          <w:szCs w:val="24"/>
-        </w:rPr>
-        <w:t>thought to play a role in contributing to a migratory phenotype, dispersive behaviour and personality traits in at least some bird species (Bubac et al. 2020; Table S1). In four of these genes, “</w:t>
+        <w:t>To date, six candidate genes are mainly thought to play a role in contributing to a migratory phenotype, dispersive behaviour and personality traits in at least some bird species (Bubac et al. 2020; Table S1). In four of these genes, “</w:t>
       </w:r>
       <w:r>
         <w:rPr>
@@ -1138,25 +1075,7 @@
           <w:sz w:val="24"/>
           <w:szCs w:val="24"/>
         </w:rPr>
-        <w:t xml:space="preserve">The Zosteropidae family (white-eyes, yuhinas and allies) consists of 142 species (Clements Checklist v2021), </w:t>
-      </w:r>
-      <w:r>
-        <w:rPr>
-          <w:rFonts w:eastAsia="Liberation Serif" w:cs="Liberation Serif" w:ascii="Liberation Serif" w:hAnsi="Liberation Serif"/>
-          <w:color w:val="000000"/>
-          <w:sz w:val="24"/>
-          <w:szCs w:val="24"/>
-        </w:rPr>
-        <w:t>many of which</w:t>
-      </w:r>
-      <w:r>
-        <w:rPr>
-          <w:rFonts w:eastAsia="Liberation Serif" w:cs="Liberation Serif" w:ascii="Liberation Serif" w:hAnsi="Liberation Serif"/>
-          <w:color w:val="000000"/>
-          <w:sz w:val="24"/>
-          <w:szCs w:val="24"/>
-        </w:rPr>
-        <w:t xml:space="preserve"> are highly dispersive as evidenced by colonisation of numerous oceanic islands throughout the Indian and Pacific oceans, along with the broad continental distributions of some species (Clegg et al., 2002; Linck et al., 2016; Mees, 1969). This family shows one of highest per-lineage diversification rates for vertebrates (Moyle et al., 2009) and divergence can occur even across minor geographic barriers (e.g. water gaps of just 2 km) (Bertrand et al., 2014; Cowles &amp; Uy, 2019; Manthey et al., 2020; Mees, 1969; Moyle et al., 2009)⁠⁠. A particularly interesting species within this family is the silvereye (</w:t>
+        <w:t>The Zosteropidae family (white-eyes, yuhinas and allies) consists of 142 species (Clements Checklist v2021), many of which are highly dispersive as evidenced by colonisation of numerous oceanic islands throughout the Indian and Pacific oceans, along with the broad continental distributions of some species (Clegg et al., 2002; Linck et al., 2016; Mees, 1969). This family shows one of highest per-lineage diversification rates for vertebrates (Moyle et al., 2009) and divergence can occur even across minor geographic barriers (e.g. water gaps of just 2 km) (Bertrand et al., 2014; Cowles &amp; Uy, 2019; Manthey et al., 2020; Mees, 1969; Moyle et al., 2009)⁠⁠. A particularly interesting species within this family is the silvereye (</w:t>
       </w:r>
       <w:r>
         <w:rPr>
@@ -1175,25 +1094,7 @@
           <w:sz w:val="24"/>
           <w:szCs w:val="24"/>
         </w:rPr>
-        <w:t>) as it can be considered a great speciator having multiple subspecies (at least 17 morphological subspecies; Clements Checklist v2021) that are distributed across a very wide natural distribution - including the Australian mainland and Tasmania, the North and South Islands of Aotearoa me Te Waipounamu</w:t>
-      </w:r>
-      <w:r>
-        <w:rPr>
-          <w:rFonts w:eastAsia="Liberation Serif" w:cs="Liberation Serif" w:ascii="Liberation Serif" w:hAnsi="Liberation Serif"/>
-          <w:color w:val="000000"/>
-          <w:sz w:val="24"/>
-          <w:szCs w:val="24"/>
-        </w:rPr>
-        <w:t>/</w:t>
-      </w:r>
-      <w:r>
-        <w:rPr>
-          <w:rFonts w:eastAsia="Liberation Serif" w:cs="Liberation Serif" w:ascii="Liberation Serif" w:hAnsi="Liberation Serif"/>
-          <w:color w:val="000000"/>
-          <w:sz w:val="24"/>
-          <w:szCs w:val="24"/>
-        </w:rPr>
-        <w:t>New Zealand, outlying oceanic islands of Australian and Aotearoa/New Zealand, and the archipelagos of New Caledonia, Vanuatu, and Fiji (Figure 1). Silvereyes also display a variety of gene flow potentials: the Tasmanian subspecies (</w:t>
+        <w:t>) as it can be considered a great speciator having multiple subspecies (at least 17 morphological subspecies; Clements Checklist v2021) that are distributed across a very wide natural distribution - including the Australian mainland and Tasmania, the North and South Islands of Aotearoa me Te Waipounamu/New Zealand, outlying oceanic islands of Australian and Aotearoa/New Zealand, and the archipelagos of New Caledonia, Vanuatu, and Fiji (Figure 1). Silvereyes also display a variety of gene flow potentials: the Tasmanian subspecies (</w:t>
       </w:r>
       <w:r>
         <w:rPr>
@@ -2859,6 +2760,17 @@
       <w:r>
         <w:rPr>
           <w:rFonts w:eastAsia="Liberation Serif" w:cs="Liberation Serif" w:ascii="Liberation Serif" w:hAnsi="Liberation Serif"/>
+          <w:i/>
+          <w:iCs/>
+          <w:color w:val="000000"/>
+          <w:sz w:val="24"/>
+          <w:szCs w:val="24"/>
+        </w:rPr>
+        <w:t>1</w:t>
+      </w:r>
+      <w:r>
+        <w:rPr>
+          <w:rFonts w:eastAsia="Liberation Serif" w:cs="Liberation Serif" w:ascii="Liberation Serif" w:hAnsi="Liberation Serif"/>
           <w:color w:val="000000"/>
           <w:sz w:val="24"/>
           <w:szCs w:val="24"/>
@@ -3045,17 +2957,37 @@
           <w:szCs w:val="24"/>
           <w:highlight w:val="white"/>
         </w:rPr>
-        <w:t xml:space="preserve"> mean lengths in other passerines (Steinmeyer et al., 2009)⁠. For the </w:t>
-      </w:r>
-      <w:r>
-        <w:rPr>
-          <w:rFonts w:eastAsia="Liberation Serif" w:cs="Liberation Serif" w:ascii="Liberation Serif" w:hAnsi="Liberation Serif"/>
-          <w:i/>
+        <w:t xml:space="preserve"> mean lengths in other passerines </w:t>
+      </w:r>
+      <w:r>
+        <w:rPr>
+          <w:rFonts w:eastAsia="Liberation Serif" w:cs="Liberation Serif" w:ascii="Liberation Serif" w:hAnsi="Liberation Serif"/>
           <w:color w:val="000000"/>
           <w:sz w:val="24"/>
           <w:szCs w:val="24"/>
           <w:highlight w:val="white"/>
         </w:rPr>
+        <w:t>and how much it varies</w:t>
+      </w:r>
+      <w:r>
+        <w:rPr>
+          <w:rFonts w:eastAsia="Liberation Serif" w:cs="Liberation Serif" w:ascii="Liberation Serif" w:hAnsi="Liberation Serif"/>
+          <w:color w:val="000000"/>
+          <w:sz w:val="24"/>
+          <w:szCs w:val="24"/>
+          <w:highlight w:val="white"/>
+        </w:rPr>
+        <w:t xml:space="preserve"> (Steinmeyer et al., 2009)⁠. For the </w:t>
+      </w:r>
+      <w:r>
+        <w:rPr>
+          <w:rFonts w:eastAsia="Liberation Serif" w:cs="Liberation Serif" w:ascii="Liberation Serif" w:hAnsi="Liberation Serif"/>
+          <w:i/>
+          <w:color w:val="000000"/>
+          <w:sz w:val="24"/>
+          <w:szCs w:val="24"/>
+          <w:highlight w:val="white"/>
+        </w:rPr>
         <w:t xml:space="preserve">brms </w:t>
       </w:r>
       <w:r>
@@ -3066,17 +2998,37 @@
           <w:szCs w:val="24"/>
           <w:highlight w:val="white"/>
         </w:rPr>
-        <w:t xml:space="preserve">analysis, we set weakly informative priors with a normal distribution centred in 0 with a standard deviation of 1 for the </w:t>
-      </w:r>
-      <w:r>
-        <w:rPr>
-          <w:rFonts w:eastAsia="Liberation Serif" w:cs="Liberation Serif" w:ascii="Liberation Serif" w:hAnsi="Liberation Serif"/>
-          <w:i/>
+        <w:t xml:space="preserve">analysis, we set weakly informative priors with a normal distribution centred in 0 with a standard deviation of </w:t>
+      </w:r>
+      <w:r>
+        <w:rPr>
+          <w:rFonts w:eastAsia="Liberation Serif" w:cs="Liberation Serif" w:ascii="Liberation Serif" w:hAnsi="Liberation Serif"/>
           <w:color w:val="000000"/>
           <w:sz w:val="24"/>
           <w:szCs w:val="24"/>
           <w:highlight w:val="white"/>
         </w:rPr>
+        <w:t>20</w:t>
+      </w:r>
+      <w:r>
+        <w:rPr>
+          <w:rFonts w:eastAsia="Liberation Serif" w:cs="Liberation Serif" w:ascii="Liberation Serif" w:hAnsi="Liberation Serif"/>
+          <w:color w:val="000000"/>
+          <w:sz w:val="24"/>
+          <w:szCs w:val="24"/>
+          <w:highlight w:val="white"/>
+        </w:rPr>
+        <w:t xml:space="preserve"> for the </w:t>
+      </w:r>
+      <w:r>
+        <w:rPr>
+          <w:rFonts w:eastAsia="Liberation Serif" w:cs="Liberation Serif" w:ascii="Liberation Serif" w:hAnsi="Liberation Serif"/>
+          <w:i/>
+          <w:color w:val="000000"/>
+          <w:sz w:val="24"/>
+          <w:szCs w:val="24"/>
+          <w:highlight w:val="white"/>
+        </w:rPr>
         <w:t xml:space="preserve">DI </w:t>
       </w:r>
       <w:r>
@@ -3087,7 +3039,27 @@
           <w:szCs w:val="24"/>
           <w:highlight w:val="white"/>
         </w:rPr>
-        <w:t xml:space="preserve">and population age coefficients. </w:t>
+        <w:t xml:space="preserve">and population age coefficients </w:t>
+      </w:r>
+      <w:r>
+        <w:rPr>
+          <w:rFonts w:eastAsia="Liberation Serif" w:cs="Liberation Serif" w:ascii="Liberation Serif" w:hAnsi="Liberation Serif"/>
+          <w:color w:val="000000"/>
+          <w:sz w:val="24"/>
+          <w:szCs w:val="24"/>
+          <w:highlight w:val="white"/>
+        </w:rPr>
+        <w:t>does not assume either an increase or decrease in bp but incorporates the prior information that changes will not be greater than 20 bp</w:t>
+      </w:r>
+      <w:r>
+        <w:rPr>
+          <w:rFonts w:eastAsia="Liberation Serif" w:cs="Liberation Serif" w:ascii="Liberation Serif" w:hAnsi="Liberation Serif"/>
+          <w:color w:val="000000"/>
+          <w:sz w:val="24"/>
+          <w:szCs w:val="24"/>
+          <w:highlight w:val="white"/>
+        </w:rPr>
+        <w:t xml:space="preserve">. </w:t>
       </w:r>
       <w:r>
         <w:rPr>
@@ -3194,7 +3166,7 @@
           <w:szCs w:val="24"/>
           <w:highlight w:val="white"/>
         </w:rPr>
-        <w:t>of 400 iterations. We evaluated convergence via visual inspection of the MCMC trace plots, checking that the ESS&gt;200 and at the R values for each parameter (R = 1 at convergence). To evaluate model performance we compared our fitted models with an intercept-only model using leave-one-out cross-validation (LOO), a robust, fully Bayesian model selection approach (Vehtari et al., 2017)⁠.⁠</w:t>
+        <w:t>of 400 iterations. We evaluated convergence via visual inspection of the MCMC trace plots, checking that the ESS&gt;200 and the R values for each parameter (R = 1 at convergence). To evaluate model performance we compared our fitted models with an intercept-only model using leave-one-out cross-validation (LOO), a robust, fully Bayesian model selection approach (Vehtari et al., 2017)⁠.⁠</w:t>
       </w:r>
     </w:p>
     <w:p>
@@ -3528,23 +3500,7 @@
           <w:sz w:val="24"/>
           <w:szCs w:val="24"/>
         </w:rPr>
-        <w:t xml:space="preserve"> in the SM cluster, eight and six respectively had significantly positive values. Within ANZO, this was primarily seen in relatively high outgoing gene flow estimates from Tasmania and </w:t>
-      </w:r>
-      <w:r>
-        <w:rPr>
-          <w:rFonts w:eastAsia="Liberation Serif" w:cs="Liberation Serif" w:ascii="Liberation Serif" w:hAnsi="Liberation Serif"/>
-          <w:sz w:val="24"/>
-          <w:szCs w:val="24"/>
-        </w:rPr>
-        <w:t>Aotearoa/</w:t>
-      </w:r>
-      <w:r>
-        <w:rPr>
-          <w:rFonts w:eastAsia="Liberation Serif" w:cs="Liberation Serif" w:ascii="Liberation Serif" w:hAnsi="Liberation Serif"/>
-          <w:sz w:val="24"/>
-          <w:szCs w:val="24"/>
-        </w:rPr>
-        <w:t>New Zealand, and within SM, moderate outgoing levels from central islands of Pentecost and Malekula.</w:t>
+        <w:t xml:space="preserve"> in the SM cluster, eight and six respectively had significantly positive values. Within ANZO, this was primarily seen in relatively high outgoing gene flow estimates from Tasmania and Aotearoa/New Zealand, and within SM, moderate outgoing levels from central islands of Pentecost and Malekula.</w:t>
       </w:r>
     </w:p>
     <w:p>
@@ -3673,43 +3629,7 @@
           <w:sz w:val="24"/>
           <w:szCs w:val="24"/>
         </w:rPr>
-        <w:t xml:space="preserve"> was monotypic in the majority of populations (Fig 3B). Compared to Australian and Tasmanian sedentary silvereyes, Tasmanian migrants showed longer allele lengths </w:t>
-      </w:r>
-      <w:r>
-        <w:rPr>
-          <w:rFonts w:eastAsia="Liberation Serif" w:cs="Liberation Serif" w:ascii="Liberation Serif" w:hAnsi="Liberation Serif"/>
-          <w:color w:val="000000"/>
-          <w:sz w:val="24"/>
-          <w:szCs w:val="24"/>
-        </w:rPr>
-        <w:t xml:space="preserve">although the confidence intervals slightly overlaps with zero </w:t>
-      </w:r>
-      <w:r>
-        <w:rPr>
-          <w:rFonts w:eastAsia="Liberation Serif" w:cs="Liberation Serif" w:ascii="Liberation Serif" w:hAnsi="Liberation Serif"/>
-          <w:color w:val="000000"/>
-          <w:sz w:val="24"/>
-          <w:szCs w:val="24"/>
-        </w:rPr>
-        <w:t>(</w:t>
-      </w:r>
-      <w:r>
-        <w:rPr>
-          <w:rFonts w:eastAsia="Liberation Serif" w:cs="Liberation Serif" w:ascii="Liberation Serif" w:hAnsi="Liberation Serif"/>
-          <w:color w:val="000000"/>
-          <w:sz w:val="24"/>
-          <w:szCs w:val="24"/>
-        </w:rPr>
-        <w:t>diff=</w:t>
-      </w:r>
-      <w:r>
-        <w:rPr>
-          <w:rFonts w:eastAsia="Liberation Serif" w:cs="Liberation Serif" w:ascii="Liberation Serif" w:hAnsi="Liberation Serif"/>
-          <w:color w:val="000000"/>
-          <w:sz w:val="24"/>
-          <w:szCs w:val="24"/>
-        </w:rPr>
-        <w:t>-1.0</w:t>
+        <w:t xml:space="preserve"> was monotypic in the majority of populations (Fig 3B). Compared to Australian and Tasmanian sedentary silvereyes, Tasmanian migrants showed longer allele lengths although the confidence intervals slightly overlaps with zero (diff=-1.0</w:t>
       </w:r>
       <w:r>
         <w:rPr>
@@ -3729,97 +3649,7 @@
           <w:sz w:val="24"/>
           <w:szCs w:val="24"/>
         </w:rPr>
-        <w:t xml:space="preserve"> </w:t>
-      </w:r>
-      <w:r>
-        <w:rPr>
-          <w:rFonts w:eastAsia="Liberation Serif" w:cs="Liberation Serif" w:ascii="Liberation Serif" w:hAnsi="Liberation Serif"/>
-          <w:color w:val="000000"/>
-          <w:sz w:val="24"/>
-          <w:szCs w:val="24"/>
-        </w:rPr>
-        <w:t>lwr=</w:t>
-      </w:r>
-      <w:r>
-        <w:rPr>
-          <w:rFonts w:eastAsia="Liberation Serif" w:cs="Liberation Serif" w:ascii="Liberation Serif" w:hAnsi="Liberation Serif"/>
-          <w:color w:val="000000"/>
-          <w:sz w:val="24"/>
-          <w:szCs w:val="24"/>
-        </w:rPr>
-        <w:t>-2.1</w:t>
-      </w:r>
-      <w:r>
-        <w:rPr>
-          <w:rFonts w:eastAsia="Liberation Serif" w:cs="Liberation Serif" w:ascii="Liberation Serif" w:hAnsi="Liberation Serif"/>
-          <w:color w:val="000000"/>
-          <w:sz w:val="24"/>
-          <w:szCs w:val="24"/>
-        </w:rPr>
-        <w:t>1</w:t>
-      </w:r>
-      <w:r>
-        <w:rPr>
-          <w:rFonts w:eastAsia="Liberation Serif" w:cs="Liberation Serif" w:ascii="Liberation Serif" w:hAnsi="Liberation Serif"/>
-          <w:color w:val="000000"/>
-          <w:sz w:val="24"/>
-          <w:szCs w:val="24"/>
-        </w:rPr>
-        <w:t xml:space="preserve">, </w:t>
-      </w:r>
-      <w:r>
-        <w:rPr>
-          <w:rFonts w:eastAsia="Liberation Serif" w:cs="Liberation Serif" w:ascii="Liberation Serif" w:hAnsi="Liberation Serif"/>
-          <w:color w:val="000000"/>
-          <w:sz w:val="24"/>
-          <w:szCs w:val="24"/>
-        </w:rPr>
-        <w:t>upr=</w:t>
-      </w:r>
-      <w:r>
-        <w:rPr>
-          <w:rFonts w:eastAsia="Liberation Serif" w:cs="Liberation Serif" w:ascii="Liberation Serif" w:hAnsi="Liberation Serif"/>
-          <w:color w:val="000000"/>
-          <w:sz w:val="24"/>
-          <w:szCs w:val="24"/>
-        </w:rPr>
-        <w:t xml:space="preserve">0.09, </w:t>
-      </w:r>
-      <w:r>
-        <w:rPr>
-          <w:rFonts w:eastAsia="Liberation Serif" w:cs="Liberation Serif" w:ascii="Liberation Serif" w:hAnsi="Liberation Serif"/>
-          <w:color w:val="000000"/>
-          <w:sz w:val="24"/>
-          <w:szCs w:val="24"/>
-        </w:rPr>
-        <w:t>p-value=</w:t>
-      </w:r>
-      <w:r>
-        <w:rPr>
-          <w:rFonts w:eastAsia="Liberation Serif" w:cs="Liberation Serif" w:ascii="Liberation Serif" w:hAnsi="Liberation Serif"/>
-          <w:color w:val="000000"/>
-          <w:sz w:val="24"/>
-          <w:szCs w:val="24"/>
-        </w:rPr>
-        <w:t>0.0</w:t>
-      </w:r>
-      <w:r>
-        <w:rPr>
-          <w:rFonts w:eastAsia="Liberation Serif" w:cs="Liberation Serif" w:ascii="Liberation Serif" w:hAnsi="Liberation Serif"/>
-          <w:color w:val="000000"/>
-          <w:sz w:val="24"/>
-          <w:szCs w:val="24"/>
-        </w:rPr>
-        <w:t>7; Fig. 4; Fig SX</w:t>
-      </w:r>
-      <w:r>
-        <w:rPr>
-          <w:rFonts w:eastAsia="Liberation Serif" w:cs="Liberation Serif" w:ascii="Liberation Serif" w:hAnsi="Liberation Serif"/>
-          <w:color w:val="000000"/>
-          <w:sz w:val="24"/>
-          <w:szCs w:val="24"/>
-        </w:rPr>
-        <w:t xml:space="preserve">). Migrant individuals had long </w:t>
+        <w:t xml:space="preserve"> lwr=-2.11, upr=0.09, p-value=0.07; Fig. 4; Fig SX). Migrant individuals had long </w:t>
       </w:r>
       <w:r>
         <w:rPr>
@@ -3838,25 +3668,7 @@
           <w:sz w:val="24"/>
           <w:szCs w:val="24"/>
         </w:rPr>
-        <w:t xml:space="preserve"> variants (allele lengths of 289 and 291) not observed in any winter-caught Tasmanian birds (i.e. residents), or any other population </w:t>
-      </w:r>
-      <w:r>
-        <w:rPr>
-          <w:rFonts w:eastAsia="Liberation Serif" w:cs="Liberation Serif" w:ascii="Liberation Serif" w:hAnsi="Liberation Serif"/>
-          <w:color w:val="000000"/>
-          <w:sz w:val="24"/>
-          <w:szCs w:val="24"/>
-        </w:rPr>
-        <w:t>except for a Heron Island sample</w:t>
-      </w:r>
-      <w:r>
-        <w:rPr>
-          <w:rFonts w:eastAsia="Liberation Serif" w:cs="Liberation Serif" w:ascii="Liberation Serif" w:hAnsi="Liberation Serif"/>
-          <w:color w:val="000000"/>
-          <w:sz w:val="24"/>
-          <w:szCs w:val="24"/>
-        </w:rPr>
-        <w:t xml:space="preserve">. </w:t>
+        <w:t xml:space="preserve"> variants (allele lengths of 289 and 291) not observed in any winter-caught Tasmanian birds (i.e. residents), or any other population except for a Heron Island sample. </w:t>
       </w:r>
       <w:r>
         <w:rPr>
@@ -5478,21 +5290,21 @@
           <w:szCs w:val="24"/>
         </w:rPr>
       </w:r>
+      <w:commentRangeEnd w:id="32"/>
+      <w:r>
+        <w:commentReference w:id="32"/>
+      </w:r>
+      <w:r>
+        <w:rPr>
+          <w:rFonts w:eastAsia="Liberation Serif" w:cs="Liberation Serif" w:ascii="Liberation Serif" w:hAnsi="Liberation Serif"/>
+          <w:color w:val="000000"/>
+          <w:sz w:val="24"/>
+          <w:szCs w:val="24"/>
+        </w:rPr>
+      </w:r>
       <w:commentRangeEnd w:id="31"/>
       <w:r>
         <w:commentReference w:id="31"/>
-      </w:r>
-      <w:r>
-        <w:rPr>
-          <w:rFonts w:eastAsia="Liberation Serif" w:cs="Liberation Serif" w:ascii="Liberation Serif" w:hAnsi="Liberation Serif"/>
-          <w:color w:val="000000"/>
-          <w:sz w:val="24"/>
-          <w:szCs w:val="24"/>
-        </w:rPr>
-      </w:r>
-      <w:commentRangeEnd w:id="32"/>
-      <w:r>
-        <w:commentReference w:id="32"/>
       </w:r>
       <w:r>
         <w:rPr>
@@ -12450,7 +12262,7 @@
       </w:r>
     </w:p>
   </w:comment>
-  <w:comment w:id="31" w:author="Ashley Sendell-Price" w:date="2021-09-07T10:59:00Z" w:initials="AS">
+  <w:comment w:id="32" w:author="Ashley Sendell-Price" w:date="2021-09-07T10:59:00Z" w:initials="AS">
     <w:p>
       <w:r>
         <w:rPr>
@@ -12463,7 +12275,7 @@
       </w:r>
     </w:p>
   </w:comment>
-  <w:comment w:id="32" w:author="Sonya Clegg" w:date="2021-11-09T14:09:00Z" w:initials="SMC">
+  <w:comment w:id="31" w:author="Sonya Clegg" w:date="2021-11-09T14:09:00Z" w:initials="SMC">
     <w:p>
       <w:r>
         <w:rPr>
@@ -13127,7 +12939,7 @@
     <w:pPr>
       <w:widowControl/>
       <w:suppressAutoHyphens w:val="true"/>
-      <w:overflowPunct w:val="false"/>
+      <w:overflowPunct w:val="true"/>
       <w:bidi w:val="0"/>
       <w:spacing w:lineRule="auto" w:line="276" w:before="0" w:after="0"/>
       <w:jc w:val="left"/>
@@ -13426,7 +13238,7 @@
     <w:pPr>
       <w:widowControl/>
       <w:suppressAutoHyphens w:val="true"/>
-      <w:overflowPunct w:val="false"/>
+      <w:overflowPunct w:val="true"/>
       <w:bidi w:val="0"/>
       <w:spacing w:lineRule="auto" w:line="276" w:before="0" w:after="0"/>
       <w:jc w:val="left"/>
@@ -13461,7 +13273,7 @@
     <w:pPr>
       <w:widowControl/>
       <w:suppressAutoHyphens w:val="true"/>
-      <w:overflowPunct w:val="false"/>
+      <w:overflowPunct w:val="true"/>
       <w:bidi w:val="0"/>
       <w:spacing w:lineRule="auto" w:line="276" w:before="0" w:after="0"/>
       <w:jc w:val="left"/>
@@ -13533,7 +13345,7 @@
     <w:pPr>
       <w:widowControl/>
       <w:suppressAutoHyphens w:val="true"/>
-      <w:overflowPunct w:val="false"/>
+      <w:overflowPunct w:val="true"/>
       <w:bidi w:val="0"/>
       <w:spacing w:lineRule="auto" w:line="276" w:before="0" w:after="0"/>
       <w:jc w:val="left"/>

</xml_diff>